<commit_message>
Add cviko6 and cviko7
C++
</commit_message>
<xml_diff>
--- a/SWI/5. semester/Analogová a číslicová technika/labaky/optoelektricke vazbove cleny/optoelektricke vazbove cleny.docx
+++ b/SWI/5. semester/Analogová a číslicová technika/labaky/optoelektricke vazbove cleny/optoelektricke vazbove cleny.docx
@@ -1703,11 +1703,19 @@
       <w:r>
         <w:t xml:space="preserve"> </w:t>
       </w:r>
+      <w:proofErr w:type="gramStart"/>
       <w:r>
         <w:rPr>
           <w:spacing w:val="-1"/>
         </w:rPr>
-        <w:t>30mA,</w:t>
+        <w:t>30mA</w:t>
+      </w:r>
+      <w:proofErr w:type="gramEnd"/>
+      <w:r>
+        <w:rPr>
+          <w:spacing w:val="-1"/>
+        </w:rPr>
+        <w:t>,</w:t>
       </w:r>
       <w:r>
         <w:t xml:space="preserve"> </w:t>
@@ -1877,7 +1885,15 @@
         <w:ind w:left="1440"/>
       </w:pPr>
       <w:r>
-        <w:t xml:space="preserve">A1,A2 </w:t>
+        <w:t>A</w:t>
+      </w:r>
+      <w:proofErr w:type="gramStart"/>
+      <w:r>
+        <w:t>1,A</w:t>
+      </w:r>
+      <w:proofErr w:type="gramEnd"/>
+      <w:r>
+        <w:t xml:space="preserve">2 </w:t>
       </w:r>
       <w:r>
         <w:tab/>
@@ -1894,7 +1910,15 @@
         <w:ind w:left="1440"/>
       </w:pPr>
       <w:r>
-        <w:t xml:space="preserve">V1,V2 </w:t>
+        <w:t>V</w:t>
+      </w:r>
+      <w:proofErr w:type="gramStart"/>
+      <w:r>
+        <w:t>1,V</w:t>
+      </w:r>
+      <w:proofErr w:type="gramEnd"/>
+      <w:r>
+        <w:t xml:space="preserve">2 </w:t>
       </w:r>
       <w:r>
         <w:tab/>
@@ -2430,11 +2454,19 @@
         </w:rPr>
         <w:t xml:space="preserve"> </w:t>
       </w:r>
-      <w:r>
-        <w:rPr>
-          <w:sz w:val="24"/>
-        </w:rPr>
-        <w:t>proudů proto zde provedeme větší</w:t>
+      <w:proofErr w:type="gramStart"/>
+      <w:r>
+        <w:rPr>
+          <w:sz w:val="24"/>
+        </w:rPr>
+        <w:t>proudů</w:t>
+      </w:r>
+      <w:proofErr w:type="gramEnd"/>
+      <w:r>
+        <w:rPr>
+          <w:sz w:val="24"/>
+        </w:rPr>
+        <w:t xml:space="preserve"> proto zde provedeme větší</w:t>
       </w:r>
       <w:r>
         <w:rPr>
@@ -5216,11 +5248,19 @@
         </w:rPr>
         <w:t xml:space="preserve"> </w:t>
       </w:r>
-      <w:r>
-        <w:rPr>
-          <w:sz w:val="24"/>
-        </w:rPr>
-        <w:t>5mA.</w:t>
+      <w:proofErr w:type="gramStart"/>
+      <w:r>
+        <w:rPr>
+          <w:sz w:val="24"/>
+        </w:rPr>
+        <w:t>5mA</w:t>
+      </w:r>
+      <w:proofErr w:type="gramEnd"/>
+      <w:r>
+        <w:rPr>
+          <w:sz w:val="24"/>
+        </w:rPr>
+        <w:t>.</w:t>
       </w:r>
     </w:p>
     <w:p>
@@ -5382,11 +5422,19 @@
         </w:rPr>
         <w:t xml:space="preserve"> </w:t>
       </w:r>
-      <w:r>
-        <w:rPr>
-          <w:sz w:val="24"/>
-        </w:rPr>
-        <w:t>2V.</w:t>
+      <w:proofErr w:type="gramStart"/>
+      <w:r>
+        <w:rPr>
+          <w:sz w:val="24"/>
+        </w:rPr>
+        <w:t>2V</w:t>
+      </w:r>
+      <w:proofErr w:type="gramEnd"/>
+      <w:r>
+        <w:rPr>
+          <w:sz w:val="24"/>
+        </w:rPr>
+        <w:t>.</w:t>
       </w:r>
     </w:p>
     <w:p>
@@ -5480,11 +5528,19 @@
         </w:rPr>
         <w:t xml:space="preserve"> </w:t>
       </w:r>
-      <w:r>
-        <w:rPr>
-          <w:sz w:val="24"/>
-        </w:rPr>
-        <w:t>5mA,</w:t>
+      <w:proofErr w:type="gramStart"/>
+      <w:r>
+        <w:rPr>
+          <w:sz w:val="24"/>
+        </w:rPr>
+        <w:t>5mA</w:t>
+      </w:r>
+      <w:proofErr w:type="gramEnd"/>
+      <w:r>
+        <w:rPr>
+          <w:sz w:val="24"/>
+        </w:rPr>
+        <w:t>,</w:t>
       </w:r>
       <w:r>
         <w:rPr>
@@ -13451,7 +13507,21 @@
         <w:rPr>
           <w:sz w:val="24"/>
         </w:rPr>
-        <w:t>= 1V.</w:t>
+        <w:t xml:space="preserve">= </w:t>
+      </w:r>
+      <w:proofErr w:type="gramStart"/>
+      <w:r>
+        <w:rPr>
+          <w:sz w:val="24"/>
+        </w:rPr>
+        <w:t>1V</w:t>
+      </w:r>
+      <w:proofErr w:type="gramEnd"/>
+      <w:r>
+        <w:rPr>
+          <w:sz w:val="24"/>
+        </w:rPr>
+        <w:t>.</w:t>
       </w:r>
     </w:p>
     <w:p>
@@ -13666,11 +13736,31 @@
         </w:rPr>
         <w:t xml:space="preserve"> </w:t>
       </w:r>
-      <w:r>
-        <w:rPr>
-          <w:sz w:val="24"/>
-        </w:rPr>
-        <w:t>25mA. Kroky po kterých</w:t>
+      <w:proofErr w:type="gramStart"/>
+      <w:r>
+        <w:rPr>
+          <w:sz w:val="24"/>
+        </w:rPr>
+        <w:t>25mA</w:t>
+      </w:r>
+      <w:proofErr w:type="gramEnd"/>
+      <w:r>
+        <w:rPr>
+          <w:sz w:val="24"/>
+        </w:rPr>
+        <w:t xml:space="preserve">. </w:t>
+      </w:r>
+      <w:r>
+        <w:rPr>
+          <w:sz w:val="24"/>
+        </w:rPr>
+        <w:t>Kroky,</w:t>
+      </w:r>
+      <w:r>
+        <w:rPr>
+          <w:sz w:val="24"/>
+        </w:rPr>
+        <w:t xml:space="preserve"> po kterých</w:t>
       </w:r>
       <w:r>
         <w:rPr>
@@ -13799,11 +13889,19 @@
         </w:rPr>
         <w:t xml:space="preserve"> </w:t>
       </w:r>
-      <w:r>
-        <w:rPr>
-          <w:sz w:val="24"/>
-        </w:rPr>
-        <w:t>1V,</w:t>
+      <w:proofErr w:type="gramStart"/>
+      <w:r>
+        <w:rPr>
+          <w:sz w:val="24"/>
+        </w:rPr>
+        <w:t>1V</w:t>
+      </w:r>
+      <w:proofErr w:type="gramEnd"/>
+      <w:r>
+        <w:rPr>
+          <w:sz w:val="24"/>
+        </w:rPr>
+        <w:t>,</w:t>
       </w:r>
       <w:r>
         <w:rPr>
@@ -14567,8 +14665,17 @@
           <w:i/>
           <w:iCs/>
         </w:rPr>
-        <w:t xml:space="preserve"> = 1V</w:t>
-      </w:r>
+        <w:t xml:space="preserve"> = </w:t>
+      </w:r>
+      <w:proofErr w:type="gramStart"/>
+      <w:r>
+        <w:rPr>
+          <w:i/>
+          <w:iCs/>
+        </w:rPr>
+        <w:t>1V</w:t>
+      </w:r>
+      <w:proofErr w:type="gramEnd"/>
     </w:p>
     <w:p>
       <w:pPr>
@@ -15427,8 +15534,17 @@
           <w:i/>
           <w:sz w:val="24"/>
         </w:rPr>
-        <w:t xml:space="preserve"> = 2V</w:t>
-      </w:r>
+        <w:t xml:space="preserve"> = </w:t>
+      </w:r>
+      <w:proofErr w:type="gramStart"/>
+      <w:r>
+        <w:rPr>
+          <w:i/>
+          <w:sz w:val="24"/>
+        </w:rPr>
+        <w:t>2V</w:t>
+      </w:r>
+      <w:proofErr w:type="gramEnd"/>
     </w:p>
     <w:p>
       <w:pPr>
@@ -15517,9 +15633,12 @@
         <w:t>a</w:t>
       </w:r>
       <w:r>
-        <w:t xml:space="preserve"> U</w:t>
+        <w:t xml:space="preserve"> </w:t>
       </w:r>
       <w:proofErr w:type="spellStart"/>
+      <w:r>
+        <w:t>U</w:t>
+      </w:r>
       <w:r>
         <w:rPr>
           <w:vertAlign w:val="subscript"/>
@@ -16484,6 +16603,7 @@
   <w:style w:type="character" w:default="1" w:styleId="Predvolenpsmoodseku">
     <w:name w:val="Default Paragraph Font"/>
     <w:uiPriority w:val="1"/>
+    <w:semiHidden/>
     <w:unhideWhenUsed/>
   </w:style>
   <w:style w:type="table" w:default="1" w:styleId="Normlnatabuka">

</xml_diff>